<commit_message>
klaar maken voor pub
</commit_message>
<xml_diff>
--- a/0. imkl 3.0 release candidate-intern/MEMO IMKL-PMKL-consultatieformulier.docx
+++ b/0. imkl 3.0 release candidate-intern/MEMO IMKL-PMKL-consultatieformulier.docx
@@ -349,13 +349,24 @@
       <w:r>
         <w:t>D: Waardelijst</w:t>
       </w:r>
+      <w:r>
+        <w:t xml:space="preserve"> op register</w:t>
+      </w:r>
     </w:p>
     <w:p>
       <w:pPr>
         <w:spacing w:line="240" w:lineRule="atLeast"/>
       </w:pPr>
       <w:r>
-        <w:t>E</w:t>
+        <w:t>E: Waardelijst op web</w:t>
+      </w:r>
+    </w:p>
+    <w:p>
+      <w:pPr>
+        <w:spacing w:line="240" w:lineRule="atLeast"/>
+      </w:pPr>
+      <w:r>
+        <w:t>F</w:t>
       </w:r>
       <w:r>
         <w:t>: Symbool</w:t>
@@ -366,7 +377,7 @@
         <w:spacing w:line="240" w:lineRule="atLeast"/>
       </w:pPr>
       <w:r>
-        <w:t>F</w:t>
+        <w:t>G</w:t>
       </w:r>
       <w:r>
         <w:t>: SLD</w:t>
@@ -377,7 +388,7 @@
         <w:spacing w:line="240" w:lineRule="atLeast"/>
       </w:pPr>
       <w:r>
-        <w:t>G</w:t>
+        <w:t>H</w:t>
       </w:r>
       <w:r>
         <w:t xml:space="preserve">: </w:t>
@@ -412,7 +423,7 @@
         <w:spacing w:line="240" w:lineRule="atLeast"/>
       </w:pPr>
       <w:r>
-        <w:t>H</w:t>
+        <w:t>I</w:t>
       </w:r>
       <w:r>
         <w:t>: overig. Neem de naam op.</w:t>

</xml_diff>

<commit_message>
back to work version
</commit_message>
<xml_diff>
--- a/0. imkl 3.0 release candidate-intern/MEMO IMKL-PMKL-consultatieformulier.docx
+++ b/0. imkl 3.0 release candidate-intern/MEMO IMKL-PMKL-consultatieformulier.docx
@@ -313,13 +313,8 @@
         <w:spacing w:line="240" w:lineRule="atLeast"/>
       </w:pPr>
       <w:r>
-        <w:t xml:space="preserve">A: IMKL </w:t>
+        <w:t>A: IMKL informatiemodel</w:t>
       </w:r>
-      <w:proofErr w:type="spellStart"/>
-      <w:r>
-        <w:t>informatiemodel</w:t>
-      </w:r>
-      <w:proofErr w:type="spellEnd"/>
     </w:p>
     <w:p>
       <w:pPr>
@@ -334,13 +329,8 @@
         <w:spacing w:line="240" w:lineRule="atLeast"/>
       </w:pPr>
       <w:r>
-        <w:t>C: IMKL-</w:t>
+        <w:t>C: IMKL-ExtraRegels</w:t>
       </w:r>
-      <w:proofErr w:type="spellStart"/>
-      <w:r>
-        <w:t>ExtraRegels</w:t>
-      </w:r>
-      <w:proofErr w:type="spellEnd"/>
     </w:p>
     <w:p>
       <w:pPr>
@@ -391,31 +381,7 @@
         <w:t>H</w:t>
       </w:r>
       <w:r>
-        <w:t xml:space="preserve">: </w:t>
-      </w:r>
-      <w:proofErr w:type="spellStart"/>
-      <w:r>
-        <w:t>imkl-wibon</w:t>
-      </w:r>
-      <w:proofErr w:type="spellEnd"/>
-      <w:r>
-        <w:t xml:space="preserve"> </w:t>
-      </w:r>
-      <w:proofErr w:type="spellStart"/>
-      <w:r>
-        <w:t>gml</w:t>
-      </w:r>
-      <w:proofErr w:type="spellEnd"/>
-      <w:r>
-        <w:t>/</w:t>
-      </w:r>
-      <w:proofErr w:type="spellStart"/>
-      <w:r>
-        <w:t>xml</w:t>
-      </w:r>
-      <w:proofErr w:type="spellEnd"/>
-      <w:r>
-        <w:t xml:space="preserve"> schema</w:t>
+        <w:t>: imkl-wibon gml/xml schema</w:t>
       </w:r>
     </w:p>
     <w:p>
@@ -426,7 +392,21 @@
         <w:t>I</w:t>
       </w:r>
       <w:r>
-        <w:t>: overig. Neem de naam op.</w:t>
+        <w:t xml:space="preserve">: </w:t>
+      </w:r>
+      <w:r>
+        <w:t>IMKL begrippen op web</w:t>
+      </w:r>
+    </w:p>
+    <w:p>
+      <w:pPr>
+        <w:spacing w:line="240" w:lineRule="atLeast"/>
+      </w:pPr>
+      <w:r>
+        <w:t xml:space="preserve">J: Overig. </w:t>
+      </w:r>
+      <w:r>
+        <w:t>Neem de naam op.</w:t>
       </w:r>
     </w:p>
     <w:p>
@@ -623,21 +603,8 @@
               <w:spacing w:line="240" w:lineRule="atLeast"/>
             </w:pPr>
             <w:r>
-              <w:t xml:space="preserve">Tekst tweede gedeelte aanpassen naar: </w:t>
+              <w:t>Tekst tweede gedeelte aanpassen naar: hjhjj jjlkjlkjlk</w:t>
             </w:r>
-            <w:proofErr w:type="spellStart"/>
-            <w:r>
-              <w:t>hjhjj</w:t>
-            </w:r>
-            <w:proofErr w:type="spellEnd"/>
-            <w:r>
-              <w:t xml:space="preserve"> </w:t>
-            </w:r>
-            <w:proofErr w:type="spellStart"/>
-            <w:r>
-              <w:t>jjlkjlkjlk</w:t>
-            </w:r>
-            <w:proofErr w:type="spellEnd"/>
           </w:p>
         </w:tc>
         <w:tc>
@@ -1729,37 +1696,12 @@
               <w:szCs w:val="12"/>
             </w:rPr>
           </w:pPr>
-          <w:proofErr w:type="spellStart"/>
           <w:r>
             <w:rPr>
               <w:sz w:val="12"/>
               <w:szCs w:val="12"/>
             </w:rPr>
-            <w:t>Barchman</w:t>
-          </w:r>
-          <w:proofErr w:type="spellEnd"/>
-          <w:r>
-            <w:rPr>
-              <w:sz w:val="12"/>
-              <w:szCs w:val="12"/>
-            </w:rPr>
-            <w:t xml:space="preserve"> </w:t>
-          </w:r>
-          <w:proofErr w:type="spellStart"/>
-          <w:r>
-            <w:rPr>
-              <w:sz w:val="12"/>
-              <w:szCs w:val="12"/>
-            </w:rPr>
-            <w:t>Wuytierslaan</w:t>
-          </w:r>
-          <w:proofErr w:type="spellEnd"/>
-          <w:r>
-            <w:rPr>
-              <w:sz w:val="12"/>
-              <w:szCs w:val="12"/>
-            </w:rPr>
-            <w:t xml:space="preserve"> 10</w:t>
+            <w:t>Barchman Wuytierslaan 10</w:t>
           </w:r>
         </w:p>
       </w:tc>

</xml_diff>